<commit_message>
Completed Binary Math Doc
</commit_message>
<xml_diff>
--- a/ICT50215 CUA51015 Maths for Games Brief - Number Conversion Exercises.docx
+++ b/ICT50215 CUA51015 Maths for Games Brief - Number Conversion Exercises.docx
@@ -2351,7 +2351,7 @@
         <w:ind w:left="360"/>
       </w:pPr>
       <w:r>
-        <w:t>0 94 0 0</w:t>
+        <w:t>6,160,384</w:t>
       </w:r>
     </w:p>
     <w:p>
@@ -2361,10 +2361,7 @@
         <w:ind w:left="360"/>
       </w:pPr>
       <w:r>
-        <w:t xml:space="preserve">00000000 </w:t>
-      </w:r>
-      <w:r>
-        <w:t>01011110 00000000 00000000</w:t>
+        <w:t>00000000 01011110 00000000 00000000</w:t>
       </w:r>
       <w:r>
         <w:br/>
@@ -2398,8 +2395,467 @@
     </w:p>
     <w:p>
       <w:pPr>
+        <w:autoSpaceDE w:val="0"/>
+        <w:autoSpaceDN w:val="0"/>
+        <w:adjustRightInd w:val="0"/>
+        <w:spacing w:before="0" w:after="0"/>
+        <w:rPr>
+          <w:rFonts w:ascii="Consolas" w:hAnsi="Consolas" w:cs="Consolas"/>
+          <w:color w:val="000000"/>
+          <w:sz w:val="19"/>
+          <w:szCs w:val="19"/>
+        </w:rPr>
+      </w:pPr>
+      <w:r>
+        <w:rPr>
+          <w:rFonts w:ascii="Consolas" w:hAnsi="Consolas" w:cs="Consolas"/>
+          <w:color w:val="000000"/>
+          <w:sz w:val="19"/>
+          <w:szCs w:val="19"/>
+        </w:rPr>
+        <w:t>[</w:t>
+      </w:r>
+      <w:proofErr w:type="spellStart"/>
+      <w:r>
+        <w:rPr>
+          <w:rFonts w:ascii="Consolas" w:hAnsi="Consolas" w:cs="Consolas"/>
+          <w:color w:val="000000"/>
+          <w:sz w:val="19"/>
+          <w:szCs w:val="19"/>
+        </w:rPr>
+        <w:t>TestMethod</w:t>
+      </w:r>
+      <w:proofErr w:type="spellEnd"/>
+      <w:r>
+        <w:rPr>
+          <w:rFonts w:ascii="Consolas" w:hAnsi="Consolas" w:cs="Consolas"/>
+          <w:color w:val="000000"/>
+          <w:sz w:val="19"/>
+          <w:szCs w:val="19"/>
+        </w:rPr>
+        <w:t>]</w:t>
+      </w:r>
+    </w:p>
+    <w:p>
+      <w:pPr>
+        <w:autoSpaceDE w:val="0"/>
+        <w:autoSpaceDN w:val="0"/>
+        <w:adjustRightInd w:val="0"/>
+        <w:spacing w:before="0" w:after="0"/>
+        <w:rPr>
+          <w:rFonts w:ascii="Consolas" w:hAnsi="Consolas" w:cs="Consolas"/>
+          <w:color w:val="000000"/>
+          <w:sz w:val="19"/>
+          <w:szCs w:val="19"/>
+        </w:rPr>
+      </w:pPr>
+      <w:r>
+        <w:rPr>
+          <w:rFonts w:ascii="Consolas" w:hAnsi="Consolas" w:cs="Consolas"/>
+          <w:color w:val="000000"/>
+          <w:sz w:val="19"/>
+          <w:szCs w:val="19"/>
+        </w:rPr>
+        <w:tab/>
+      </w:r>
+      <w:r>
+        <w:rPr>
+          <w:rFonts w:ascii="Consolas" w:hAnsi="Consolas" w:cs="Consolas"/>
+          <w:color w:val="0000FF"/>
+          <w:sz w:val="19"/>
+          <w:szCs w:val="19"/>
+        </w:rPr>
+        <w:t>public</w:t>
+      </w:r>
+      <w:r>
+        <w:rPr>
+          <w:rFonts w:ascii="Consolas" w:hAnsi="Consolas" w:cs="Consolas"/>
+          <w:color w:val="000000"/>
+          <w:sz w:val="19"/>
+          <w:szCs w:val="19"/>
+        </w:rPr>
+        <w:t xml:space="preserve"> </w:t>
+      </w:r>
+      <w:r>
+        <w:rPr>
+          <w:rFonts w:ascii="Consolas" w:hAnsi="Consolas" w:cs="Consolas"/>
+          <w:color w:val="0000FF"/>
+          <w:sz w:val="19"/>
+          <w:szCs w:val="19"/>
+        </w:rPr>
+        <w:t>void</w:t>
+      </w:r>
+      <w:r>
+        <w:rPr>
+          <w:rFonts w:ascii="Consolas" w:hAnsi="Consolas" w:cs="Consolas"/>
+          <w:color w:val="000000"/>
+          <w:sz w:val="19"/>
+          <w:szCs w:val="19"/>
+        </w:rPr>
+        <w:t xml:space="preserve"> </w:t>
+      </w:r>
+      <w:proofErr w:type="spellStart"/>
+      <w:proofErr w:type="gramStart"/>
+      <w:r>
+        <w:rPr>
+          <w:rFonts w:ascii="Consolas" w:hAnsi="Consolas" w:cs="Consolas"/>
+          <w:color w:val="000000"/>
+          <w:sz w:val="19"/>
+          <w:szCs w:val="19"/>
+        </w:rPr>
+        <w:t>ColourTestFunction</w:t>
+      </w:r>
+      <w:proofErr w:type="spellEnd"/>
+      <w:r>
+        <w:rPr>
+          <w:rFonts w:ascii="Consolas" w:hAnsi="Consolas" w:cs="Consolas"/>
+          <w:color w:val="000000"/>
+          <w:sz w:val="19"/>
+          <w:szCs w:val="19"/>
+        </w:rPr>
+        <w:t>(</w:t>
+      </w:r>
+      <w:proofErr w:type="gramEnd"/>
+      <w:r>
+        <w:rPr>
+          <w:rFonts w:ascii="Consolas" w:hAnsi="Consolas" w:cs="Consolas"/>
+          <w:color w:val="000000"/>
+          <w:sz w:val="19"/>
+          <w:szCs w:val="19"/>
+        </w:rPr>
+        <w:t>)</w:t>
+      </w:r>
+    </w:p>
+    <w:p>
+      <w:pPr>
+        <w:autoSpaceDE w:val="0"/>
+        <w:autoSpaceDN w:val="0"/>
+        <w:adjustRightInd w:val="0"/>
+        <w:spacing w:before="0" w:after="0"/>
+        <w:rPr>
+          <w:rFonts w:ascii="Consolas" w:hAnsi="Consolas" w:cs="Consolas"/>
+          <w:color w:val="000000"/>
+          <w:sz w:val="19"/>
+          <w:szCs w:val="19"/>
+        </w:rPr>
+      </w:pPr>
+      <w:r>
+        <w:rPr>
+          <w:rFonts w:ascii="Consolas" w:hAnsi="Consolas" w:cs="Consolas"/>
+          <w:color w:val="000000"/>
+          <w:sz w:val="19"/>
+          <w:szCs w:val="19"/>
+        </w:rPr>
+        <w:tab/>
+        <w:t>{</w:t>
+      </w:r>
+    </w:p>
+    <w:p>
+      <w:pPr>
+        <w:autoSpaceDE w:val="0"/>
+        <w:autoSpaceDN w:val="0"/>
+        <w:adjustRightInd w:val="0"/>
+        <w:spacing w:before="0" w:after="0"/>
+        <w:rPr>
+          <w:rFonts w:ascii="Consolas" w:hAnsi="Consolas" w:cs="Consolas"/>
+          <w:color w:val="000000"/>
+          <w:sz w:val="19"/>
+          <w:szCs w:val="19"/>
+        </w:rPr>
+      </w:pPr>
+      <w:r>
+        <w:rPr>
+          <w:rFonts w:ascii="Consolas" w:hAnsi="Consolas" w:cs="Consolas"/>
+          <w:color w:val="000000"/>
+          <w:sz w:val="19"/>
+          <w:szCs w:val="19"/>
+        </w:rPr>
+        <w:tab/>
+      </w:r>
+      <w:r>
+        <w:rPr>
+          <w:rFonts w:ascii="Consolas" w:hAnsi="Consolas" w:cs="Consolas"/>
+          <w:color w:val="000000"/>
+          <w:sz w:val="19"/>
+          <w:szCs w:val="19"/>
+        </w:rPr>
+        <w:tab/>
+        <w:t xml:space="preserve">Colour c = </w:t>
+      </w:r>
+      <w:r>
+        <w:rPr>
+          <w:rFonts w:ascii="Consolas" w:hAnsi="Consolas" w:cs="Consolas"/>
+          <w:color w:val="0000FF"/>
+          <w:sz w:val="19"/>
+          <w:szCs w:val="19"/>
+        </w:rPr>
+        <w:t>new</w:t>
+      </w:r>
+      <w:r>
+        <w:rPr>
+          <w:rFonts w:ascii="Consolas" w:hAnsi="Consolas" w:cs="Consolas"/>
+          <w:color w:val="000000"/>
+          <w:sz w:val="19"/>
+          <w:szCs w:val="19"/>
+        </w:rPr>
+        <w:t xml:space="preserve"> </w:t>
+      </w:r>
+      <w:proofErr w:type="gramStart"/>
+      <w:r>
+        <w:rPr>
+          <w:rFonts w:ascii="Consolas" w:hAnsi="Consolas" w:cs="Consolas"/>
+          <w:color w:val="000000"/>
+          <w:sz w:val="19"/>
+          <w:szCs w:val="19"/>
+        </w:rPr>
+        <w:t>Colour(</w:t>
+      </w:r>
+      <w:proofErr w:type="gramEnd"/>
+      <w:r>
+        <w:rPr>
+          <w:rFonts w:ascii="Consolas" w:hAnsi="Consolas" w:cs="Consolas"/>
+          <w:color w:val="000000"/>
+          <w:sz w:val="19"/>
+          <w:szCs w:val="19"/>
+        </w:rPr>
+        <w:t>0x94, 0x00, 0x00, 0x00);</w:t>
+      </w:r>
+    </w:p>
+    <w:p>
+      <w:pPr>
+        <w:autoSpaceDE w:val="0"/>
+        <w:autoSpaceDN w:val="0"/>
+        <w:adjustRightInd w:val="0"/>
+        <w:spacing w:before="0" w:after="0"/>
+        <w:rPr>
+          <w:rFonts w:ascii="Consolas" w:hAnsi="Consolas" w:cs="Consolas"/>
+          <w:color w:val="000000"/>
+          <w:sz w:val="19"/>
+          <w:szCs w:val="19"/>
+        </w:rPr>
+      </w:pPr>
+    </w:p>
+    <w:p>
+      <w:pPr>
+        <w:autoSpaceDE w:val="0"/>
+        <w:autoSpaceDN w:val="0"/>
+        <w:adjustRightInd w:val="0"/>
+        <w:spacing w:before="0" w:after="0"/>
+        <w:rPr>
+          <w:rFonts w:ascii="Consolas" w:hAnsi="Consolas" w:cs="Consolas"/>
+          <w:color w:val="000000"/>
+          <w:sz w:val="19"/>
+          <w:szCs w:val="19"/>
+        </w:rPr>
+      </w:pPr>
+      <w:r>
+        <w:rPr>
+          <w:rFonts w:ascii="Consolas" w:hAnsi="Consolas" w:cs="Consolas"/>
+          <w:color w:val="000000"/>
+          <w:sz w:val="19"/>
+          <w:szCs w:val="19"/>
+        </w:rPr>
+        <w:tab/>
+      </w:r>
+      <w:r>
+        <w:rPr>
+          <w:rFonts w:ascii="Consolas" w:hAnsi="Consolas" w:cs="Consolas"/>
+          <w:color w:val="000000"/>
+          <w:sz w:val="19"/>
+          <w:szCs w:val="19"/>
+        </w:rPr>
+        <w:tab/>
+      </w:r>
+      <w:proofErr w:type="spellStart"/>
+      <w:r>
+        <w:rPr>
+          <w:rFonts w:ascii="Consolas" w:hAnsi="Consolas" w:cs="Consolas"/>
+          <w:color w:val="000000"/>
+          <w:sz w:val="19"/>
+          <w:szCs w:val="19"/>
+        </w:rPr>
+        <w:t>c.SetGreen</w:t>
+      </w:r>
+      <w:proofErr w:type="spellEnd"/>
+      <w:r>
+        <w:rPr>
+          <w:rFonts w:ascii="Consolas" w:hAnsi="Consolas" w:cs="Consolas"/>
+          <w:color w:val="000000"/>
+          <w:sz w:val="19"/>
+          <w:szCs w:val="19"/>
+        </w:rPr>
+        <w:t>(</w:t>
+      </w:r>
+      <w:proofErr w:type="spellStart"/>
+      <w:proofErr w:type="gramStart"/>
+      <w:r>
+        <w:rPr>
+          <w:rFonts w:ascii="Consolas" w:hAnsi="Consolas" w:cs="Consolas"/>
+          <w:color w:val="000000"/>
+          <w:sz w:val="19"/>
+          <w:szCs w:val="19"/>
+        </w:rPr>
+        <w:t>c.GetRed</w:t>
+      </w:r>
+      <w:proofErr w:type="spellEnd"/>
+      <w:proofErr w:type="gramEnd"/>
+      <w:r>
+        <w:rPr>
+          <w:rFonts w:ascii="Consolas" w:hAnsi="Consolas" w:cs="Consolas"/>
+          <w:color w:val="000000"/>
+          <w:sz w:val="19"/>
+          <w:szCs w:val="19"/>
+        </w:rPr>
+        <w:t>());</w:t>
+      </w:r>
+    </w:p>
+    <w:p>
+      <w:pPr>
+        <w:autoSpaceDE w:val="0"/>
+        <w:autoSpaceDN w:val="0"/>
+        <w:adjustRightInd w:val="0"/>
+        <w:spacing w:before="0" w:after="0"/>
+        <w:rPr>
+          <w:rFonts w:ascii="Consolas" w:hAnsi="Consolas" w:cs="Consolas"/>
+          <w:color w:val="000000"/>
+          <w:sz w:val="19"/>
+          <w:szCs w:val="19"/>
+        </w:rPr>
+      </w:pPr>
+    </w:p>
+    <w:p>
+      <w:pPr>
+        <w:autoSpaceDE w:val="0"/>
+        <w:autoSpaceDN w:val="0"/>
+        <w:adjustRightInd w:val="0"/>
+        <w:spacing w:before="0" w:after="0"/>
+        <w:rPr>
+          <w:rFonts w:ascii="Consolas" w:hAnsi="Consolas" w:cs="Consolas"/>
+          <w:color w:val="000000"/>
+          <w:sz w:val="19"/>
+          <w:szCs w:val="19"/>
+        </w:rPr>
+      </w:pPr>
+      <w:r>
+        <w:rPr>
+          <w:rFonts w:ascii="Consolas" w:hAnsi="Consolas" w:cs="Consolas"/>
+          <w:color w:val="000000"/>
+          <w:sz w:val="19"/>
+          <w:szCs w:val="19"/>
+        </w:rPr>
+        <w:tab/>
+      </w:r>
+      <w:r>
+        <w:rPr>
+          <w:rFonts w:ascii="Consolas" w:hAnsi="Consolas" w:cs="Consolas"/>
+          <w:color w:val="000000"/>
+          <w:sz w:val="19"/>
+          <w:szCs w:val="19"/>
+        </w:rPr>
+        <w:tab/>
+      </w:r>
+      <w:proofErr w:type="spellStart"/>
+      <w:r>
+        <w:rPr>
+          <w:rFonts w:ascii="Consolas" w:hAnsi="Consolas" w:cs="Consolas"/>
+          <w:color w:val="000000"/>
+          <w:sz w:val="19"/>
+          <w:szCs w:val="19"/>
+        </w:rPr>
+        <w:t>Assert.AreEqual</w:t>
+      </w:r>
+      <w:proofErr w:type="spellEnd"/>
+      <w:r>
+        <w:rPr>
+          <w:rFonts w:ascii="Consolas" w:hAnsi="Consolas" w:cs="Consolas"/>
+          <w:color w:val="000000"/>
+          <w:sz w:val="19"/>
+          <w:szCs w:val="19"/>
+        </w:rPr>
+        <w:t>&lt;</w:t>
+      </w:r>
+      <w:r>
+        <w:rPr>
+          <w:rFonts w:ascii="Consolas" w:hAnsi="Consolas" w:cs="Consolas"/>
+          <w:color w:val="0000FF"/>
+          <w:sz w:val="19"/>
+          <w:szCs w:val="19"/>
+        </w:rPr>
+        <w:t>byte</w:t>
+      </w:r>
+      <w:r>
+        <w:rPr>
+          <w:rFonts w:ascii="Consolas" w:hAnsi="Consolas" w:cs="Consolas"/>
+          <w:color w:val="000000"/>
+          <w:sz w:val="19"/>
+          <w:szCs w:val="19"/>
+        </w:rPr>
+        <w:t>&gt;</w:t>
+      </w:r>
+      <w:proofErr w:type="gramStart"/>
+      <w:r>
+        <w:rPr>
+          <w:rFonts w:ascii="Consolas" w:hAnsi="Consolas" w:cs="Consolas"/>
+          <w:color w:val="000000"/>
+          <w:sz w:val="19"/>
+          <w:szCs w:val="19"/>
+        </w:rPr>
+        <w:t>(</w:t>
+      </w:r>
+      <w:r>
+        <w:rPr>
+          <w:rFonts w:ascii="Consolas" w:hAnsi="Consolas" w:cs="Consolas"/>
+          <w:color w:val="000000"/>
+          <w:sz w:val="19"/>
+          <w:szCs w:val="19"/>
+        </w:rPr>
+        <w:t>.</w:t>
+      </w:r>
+      <w:proofErr w:type="spellStart"/>
+      <w:r>
+        <w:rPr>
+          <w:rFonts w:ascii="Consolas" w:hAnsi="Consolas" w:cs="Consolas"/>
+          <w:color w:val="000000"/>
+          <w:sz w:val="19"/>
+          <w:szCs w:val="19"/>
+        </w:rPr>
+        <w:t>GetGreen</w:t>
+      </w:r>
+      <w:proofErr w:type="spellEnd"/>
+      <w:proofErr w:type="gramEnd"/>
+      <w:r>
+        <w:rPr>
+          <w:rFonts w:ascii="Consolas" w:hAnsi="Consolas" w:cs="Consolas"/>
+          <w:color w:val="000000"/>
+          <w:sz w:val="19"/>
+          <w:szCs w:val="19"/>
+        </w:rPr>
+        <w:t>(), 0x94</w:t>
+      </w:r>
+      <w:r>
+        <w:rPr>
+          <w:rFonts w:ascii="Consolas" w:hAnsi="Consolas" w:cs="Consolas"/>
+          <w:color w:val="000000"/>
+          <w:sz w:val="19"/>
+          <w:szCs w:val="19"/>
+        </w:rPr>
+        <w:t>);</w:t>
+      </w:r>
+    </w:p>
+    <w:p>
+      <w:pPr>
         <w:spacing w:before="0" w:after="0" w:line="276" w:lineRule="auto"/>
       </w:pPr>
+      <w:r>
+        <w:rPr>
+          <w:rFonts w:ascii="Consolas" w:hAnsi="Consolas" w:cs="Consolas"/>
+          <w:color w:val="000000"/>
+          <w:sz w:val="19"/>
+          <w:szCs w:val="19"/>
+        </w:rPr>
+        <w:tab/>
+        <w:t>}</w:t>
+      </w:r>
     </w:p>
     <w:p>
       <w:pPr>
@@ -7945,25 +8401,16 @@
 </file>
 
 <file path=customXml/item1.xml><?xml version="1.0" encoding="utf-8"?>
-<b:Sources xmlns:b="http://schemas.openxmlformats.org/officeDocument/2006/bibliography" xmlns="http://schemas.openxmlformats.org/officeDocument/2006/bibliography" SelectedStyle="\APASixthEditionOfficeOnline.xsl" StyleName="APA" Version="6"/>
-</file>
-
-<file path=customXml/item2.xml><?xml version="1.0" encoding="utf-8"?>
 <p:properties xmlns:p="http://schemas.microsoft.com/office/2006/metadata/properties" xmlns:xsi="http://www.w3.org/2001/XMLSchema-instance" xmlns:pc="http://schemas.microsoft.com/office/infopath/2007/PartnerControls">
   <documentManagement/>
 </p:properties>
 </file>
 
-<file path=customXml/item3.xml><?xml version="1.0" encoding="utf-8"?>
-<?mso-contentType ?>
-<FormTemplates xmlns="http://schemas.microsoft.com/sharepoint/v3/contenttype/forms">
-  <Display>DocumentLibraryForm</Display>
-  <Edit>DocumentLibraryForm</Edit>
-  <New>DocumentLibraryForm</New>
-</FormTemplates>
+<file path=customXml/item2.xml><?xml version="1.0" encoding="utf-8"?>
+<b:Sources xmlns:b="http://schemas.openxmlformats.org/officeDocument/2006/bibliography" xmlns="http://schemas.openxmlformats.org/officeDocument/2006/bibliography" SelectedStyle="\APASixthEditionOfficeOnline.xsl" StyleName="APA" Version="6"/>
 </file>
 
-<file path=customXml/item4.xml><?xml version="1.0" encoding="utf-8"?>
+<file path=customXml/item3.xml><?xml version="1.0" encoding="utf-8"?>
 <ct:contentTypeSchema xmlns:ct="http://schemas.microsoft.com/office/2006/metadata/contentType" xmlns:ma="http://schemas.microsoft.com/office/2006/metadata/properties/metaAttributes" ct:_="" ma:_="" ma:contentTypeName="Document" ma:contentTypeID="0x01010016F4542A8E7DD640B3BC4F081D67BD17" ma:contentTypeVersion="12" ma:contentTypeDescription="Create a new document." ma:contentTypeScope="" ma:versionID="27c2dbada59f2179a6cad865b3b91926">
   <xsd:schema xmlns:xsd="http://www.w3.org/2001/XMLSchema" xmlns:xs="http://www.w3.org/2001/XMLSchema" xmlns:p="http://schemas.microsoft.com/office/2006/metadata/properties" xmlns:ns2="6ac566f0-206d-4bc5-bcec-ce830458d3f1" xmlns:ns3="4ba0a89f-8d28-45b8-8c8a-cf56563c9d8a" targetNamespace="http://schemas.microsoft.com/office/2006/metadata/properties" ma:root="true" ma:fieldsID="bbbd863d49b046c436f58500a7a6c075" ns2:_="" ns3:_="">
     <xsd:import namespace="6ac566f0-206d-4bc5-bcec-ce830458d3f1"/>
@@ -8160,15 +8607,16 @@
 </ct:contentTypeSchema>
 </file>
 
-<file path=customXml/itemProps1.xml><?xml version="1.0" encoding="utf-8"?>
-<ds:datastoreItem xmlns:ds="http://schemas.openxmlformats.org/officeDocument/2006/customXml" ds:itemID="{6681D87F-28C1-4F41-830B-DEAFE4834DF6}">
-  <ds:schemaRefs>
-    <ds:schemaRef ds:uri="http://schemas.openxmlformats.org/officeDocument/2006/bibliography"/>
-  </ds:schemaRefs>
-</ds:datastoreItem>
+<file path=customXml/item4.xml><?xml version="1.0" encoding="utf-8"?>
+<?mso-contentType ?>
+<FormTemplates xmlns="http://schemas.microsoft.com/sharepoint/v3/contenttype/forms">
+  <Display>DocumentLibraryForm</Display>
+  <Edit>DocumentLibraryForm</Edit>
+  <New>DocumentLibraryForm</New>
+</FormTemplates>
 </file>
 
-<file path=customXml/itemProps2.xml><?xml version="1.0" encoding="utf-8"?>
+<file path=customXml/itemProps1.xml><?xml version="1.0" encoding="utf-8"?>
 <ds:datastoreItem xmlns:ds="http://schemas.openxmlformats.org/officeDocument/2006/customXml" ds:itemID="{35A48CE1-F8EF-4B81-B6B6-5BD9516503DE}">
   <ds:schemaRefs>
     <ds:schemaRef ds:uri="http://schemas.microsoft.com/office/2006/metadata/properties"/>
@@ -8177,15 +8625,15 @@
 </ds:datastoreItem>
 </file>
 
-<file path=customXml/itemProps3.xml><?xml version="1.0" encoding="utf-8"?>
-<ds:datastoreItem xmlns:ds="http://schemas.openxmlformats.org/officeDocument/2006/customXml" ds:itemID="{AF690011-DE0B-4F69-ABFB-690552A9337D}">
+<file path=customXml/itemProps2.xml><?xml version="1.0" encoding="utf-8"?>
+<ds:datastoreItem xmlns:ds="http://schemas.openxmlformats.org/officeDocument/2006/customXml" ds:itemID="{6681D87F-28C1-4F41-830B-DEAFE4834DF6}">
   <ds:schemaRefs>
-    <ds:schemaRef ds:uri="http://schemas.microsoft.com/sharepoint/v3/contenttype/forms"/>
+    <ds:schemaRef ds:uri="http://schemas.openxmlformats.org/officeDocument/2006/bibliography"/>
   </ds:schemaRefs>
 </ds:datastoreItem>
 </file>
 
-<file path=customXml/itemProps4.xml><?xml version="1.0" encoding="utf-8"?>
+<file path=customXml/itemProps3.xml><?xml version="1.0" encoding="utf-8"?>
 <ds:datastoreItem xmlns:ds="http://schemas.openxmlformats.org/officeDocument/2006/customXml" ds:itemID="{9FE6D96D-AC80-4F4F-A678-5E7FBC38079F}">
   <ds:schemaRefs>
     <ds:schemaRef ds:uri="http://schemas.microsoft.com/office/2006/metadata/contentType"/>
@@ -8202,4 +8650,12 @@
     <ds:schemaRef ds:uri="http://schemas.microsoft.com/internal/obd"/>
   </ds:schemaRefs>
 </ds:datastoreItem>
+</file>
+
+<file path=customXml/itemProps4.xml><?xml version="1.0" encoding="utf-8"?>
+<ds:datastoreItem xmlns:ds="http://schemas.openxmlformats.org/officeDocument/2006/customXml" ds:itemID="{AF690011-DE0B-4F69-ABFB-690552A9337D}">
+  <ds:schemaRefs>
+    <ds:schemaRef ds:uri="http://schemas.microsoft.com/sharepoint/v3/contenttype/forms"/>
+  </ds:schemaRefs>
+</ds:datastoreItem>
 </file>
</xml_diff>